<commit_message>
sauvegarde avant suppressions des 'important' dans style.css
</commit_message>
<xml_diff>
--- a/report/P4_romain_montagnon_chouette_agence_rapport.docx
+++ b/report/P4_romain_montagnon_chouette_agence_rapport.docx
@@ -6073,7 +6073,75 @@
           <w:sz w:val="24"/>
           <w:szCs w:val="24"/>
         </w:rPr>
-        <w:t>Augmentation de la taille de la police des &lt;p&gt; pour plus de lisibilité.</w:t>
+        <w:t>Augmentation de la taille de la police des &lt;p&gt; pour plus de lisibilité</w:t>
+      </w:r>
+      <w:r>
+        <w:rPr>
+          <w:sz w:val="24"/>
+          <w:szCs w:val="24"/>
+        </w:rPr>
+        <w:t>.</w:t>
+      </w:r>
+    </w:p>
+    <w:p>
+      <w:pPr>
+        <w:pStyle w:val="Paragraphedeliste"/>
+        <w:numPr>
+          <w:ilvl w:val="0"/>
+          <w:numId w:val="19"/>
+        </w:numPr>
+        <w:rPr>
+          <w:sz w:val="24"/>
+          <w:szCs w:val="24"/>
+        </w:rPr>
+      </w:pPr>
+      <w:proofErr w:type="spellStart"/>
+      <w:r>
+        <w:rPr>
+          <w:sz w:val="24"/>
+          <w:szCs w:val="24"/>
+        </w:rPr>
+        <w:t>Struturation</w:t>
+      </w:r>
+      <w:proofErr w:type="spellEnd"/>
+      <w:r>
+        <w:rPr>
+          <w:sz w:val="24"/>
+          <w:szCs w:val="24"/>
+        </w:rPr>
+        <w:t xml:space="preserve"> de la page avec remplacement de certaines balises &lt;div&gt; par des balises &lt;</w:t>
+      </w:r>
+      <w:proofErr w:type="spellStart"/>
+      <w:r>
+        <w:rPr>
+          <w:sz w:val="24"/>
+          <w:szCs w:val="24"/>
+        </w:rPr>
+        <w:t>nav</w:t>
+      </w:r>
+      <w:proofErr w:type="spellEnd"/>
+      <w:r>
+        <w:rPr>
+          <w:sz w:val="24"/>
+          <w:szCs w:val="24"/>
+        </w:rPr>
+        <w:t>&gt;, &lt;header&gt;, &lt;section&gt;, &lt;</w:t>
+      </w:r>
+      <w:proofErr w:type="spellStart"/>
+      <w:r>
+        <w:rPr>
+          <w:sz w:val="24"/>
+          <w:szCs w:val="24"/>
+        </w:rPr>
+        <w:t>footer</w:t>
+      </w:r>
+      <w:proofErr w:type="spellEnd"/>
+      <w:r>
+        <w:rPr>
+          <w:sz w:val="24"/>
+          <w:szCs w:val="24"/>
+        </w:rPr>
+        <w:t>&gt;.</w:t>
       </w:r>
     </w:p>
     <w:p>
@@ -6190,7 +6258,70 @@
         </w:numPr>
       </w:pPr>
     </w:p>
-    <w:p/>
+    <w:p>
+      <w:pPr>
+        <w:rPr>
+          <w:sz w:val="28"/>
+          <w:szCs w:val="28"/>
+        </w:rPr>
+      </w:pPr>
+      <w:proofErr w:type="spellStart"/>
+      <w:r>
+        <w:rPr>
+          <w:sz w:val="28"/>
+          <w:szCs w:val="28"/>
+        </w:rPr>
+        <w:t>Footer</w:t>
+      </w:r>
+      <w:proofErr w:type="spellEnd"/>
+      <w:r>
+        <w:rPr>
+          <w:sz w:val="28"/>
+          <w:szCs w:val="28"/>
+        </w:rPr>
+        <w:t> :</w:t>
+      </w:r>
+    </w:p>
+    <w:p>
+      <w:pPr>
+        <w:pStyle w:val="Paragraphedeliste"/>
+        <w:numPr>
+          <w:ilvl w:val="0"/>
+          <w:numId w:val="20"/>
+        </w:numPr>
+        <w:rPr>
+          <w:sz w:val="24"/>
+          <w:szCs w:val="24"/>
+        </w:rPr>
+      </w:pPr>
+      <w:r>
+        <w:rPr>
+          <w:sz w:val="24"/>
+          <w:szCs w:val="24"/>
+        </w:rPr>
+        <w:t>Saisie de titre H3 au lieu de paragraphe pour les en-têtes des listes « Partenaires » et « Annuaires ».</w:t>
+      </w:r>
+    </w:p>
+    <w:p>
+      <w:pPr>
+        <w:pStyle w:val="Paragraphedeliste"/>
+        <w:numPr>
+          <w:ilvl w:val="0"/>
+          <w:numId w:val="20"/>
+        </w:numPr>
+        <w:rPr>
+          <w:sz w:val="24"/>
+          <w:szCs w:val="24"/>
+        </w:rPr>
+      </w:pPr>
+      <w:r>
+        <w:rPr>
+          <w:sz w:val="24"/>
+          <w:szCs w:val="24"/>
+        </w:rPr>
+        <w:t>Renseignement des liens vers les réseaux sociaux en vue de crée des profils pour l’Agence auprès de chacun d’eux.</w:t>
+      </w:r>
+    </w:p>
     <w:p>
       <w:pPr>
         <w:pStyle w:val="Titre1"/>

</xml_diff>